<commit_message>
Fixed version number in installation manual.
Change-Id: I0a36ca9cca5e80ae5ffb1daa2d499204a07b8f09
</commit_message>
<xml_diff>
--- a/docs/User/InstallationManual.docx
+++ b/docs/User/InstallationManual.docx
@@ -38,14 +38,10 @@
                 <w:lang w:val="en-US"/>
               </w:rPr>
             </w:pPr>
-            <w:bookmarkStart w:id="0" w:name="_GoBack111"/>
-            <w:bookmarkEnd w:id="0"/>
             <w:r>
               <w:rPr>
-                <w:rFonts w:asciiTheme="minorHAnsi" w:hAnsiTheme="minorHAnsi"/>
                 <w:lang w:val="en-US"/>
               </w:rPr>
-              <w:t>Embedded Systems Innovation by TNO</w:t>
             </w:r>
           </w:p>
         </w:tc>
@@ -129,21 +125,18 @@
                 <w:rFonts w:asciiTheme="minorHAnsi" w:hAnsiTheme="minorHAnsi"/>
                 <w:lang w:val="en-US"/>
               </w:rPr>
-              <w:t>Tool version 4.</w:t>
+              <w:t xml:space="preserve">Tool version </w:t>
             </w:r>
             <w:r>
               <w:rPr>
-                <w:rFonts w:asciiTheme="minorHAnsi" w:hAnsiTheme="minorHAnsi"/>
-                <w:lang w:val="en-US"/>
+                <w:rFonts w:eastAsia="Times New Roman" w:cs="Times New Roman"/>
+                <w:color w:val="auto"/>
+                <w:kern w:val="0"/>
+                <w:sz w:val="22"/>
+                <w:szCs w:val="22"/>
+                <w:lang w:val="en-US" w:eastAsia="nl-NL" w:bidi="ar-SA"/>
               </w:rPr>
-              <w:t>3</w:t>
-            </w:r>
-            <w:r>
-              <w:rPr>
-                <w:rFonts w:asciiTheme="minorHAnsi" w:hAnsiTheme="minorHAnsi"/>
-                <w:lang w:val="en-US"/>
-              </w:rPr>
-              <w:t>.0</w:t>
+              <w:t>1.0.1</w:t>
             </w:r>
           </w:p>
           <w:p>
@@ -882,18 +875,18 @@
           <w:lang w:val="en-US"/>
         </w:rPr>
       </w:pPr>
-      <w:bookmarkStart w:id="1" w:name="__RefHeading___Toc581_35851008"/>
+      <w:bookmarkStart w:id="0" w:name="__RefHeading___Toc581_35851008"/>
+      <w:bookmarkStart w:id="1" w:name="_Toc423441768"/>
       <w:bookmarkStart w:id="2" w:name="_Toc67320116"/>
-      <w:bookmarkStart w:id="3" w:name="_Toc423441768"/>
+      <w:bookmarkEnd w:id="0"/>
+      <w:r>
+        <w:rPr>
+          <w:lang w:val="en-US"/>
+        </w:rPr>
+        <w:t>Installation</w:t>
+      </w:r>
       <w:bookmarkEnd w:id="1"/>
-      <w:r>
-        <w:rPr>
-          <w:lang w:val="en-US"/>
-        </w:rPr>
-        <w:t>Installation</w:t>
-      </w:r>
       <w:bookmarkEnd w:id="2"/>
-      <w:bookmarkEnd w:id="3"/>
     </w:p>
     <w:p>
       <w:pPr>
@@ -906,22 +899,23 @@
           <w:lang w:val="en-US"/>
         </w:rPr>
       </w:pPr>
-      <w:bookmarkStart w:id="4" w:name="__RefHeading___Toc583_35851008"/>
-      <w:bookmarkStart w:id="5" w:name="_Toc67320117"/>
-      <w:bookmarkStart w:id="6" w:name="_Toc423441769"/>
-      <w:bookmarkStart w:id="7" w:name="_Ref409510292"/>
+      <w:bookmarkStart w:id="3" w:name="__RefHeading___Toc583_35851008"/>
+      <w:bookmarkStart w:id="4" w:name="_Ref409510167"/>
+      <w:bookmarkStart w:id="5" w:name="_Ref409510184"/>
+      <w:bookmarkStart w:id="6" w:name="_Ref409510190"/>
+      <w:bookmarkStart w:id="7" w:name="_Ref409510255"/>
       <w:bookmarkStart w:id="8" w:name="_Ref409510256"/>
-      <w:bookmarkStart w:id="9" w:name="_Ref409510255"/>
-      <w:bookmarkStart w:id="10" w:name="_Ref409510190"/>
-      <w:bookmarkStart w:id="11" w:name="_Ref409510184"/>
-      <w:bookmarkStart w:id="12" w:name="_Ref409510167"/>
+      <w:bookmarkStart w:id="9" w:name="_Ref409510292"/>
+      <w:bookmarkStart w:id="10" w:name="_Toc423441769"/>
+      <w:bookmarkStart w:id="11" w:name="_Toc67320117"/>
+      <w:bookmarkEnd w:id="3"/>
+      <w:r>
+        <w:rPr>
+          <w:lang w:val="en-US"/>
+        </w:rPr>
+        <w:t>Minimal system requirements</w:t>
+      </w:r>
       <w:bookmarkEnd w:id="4"/>
-      <w:r>
-        <w:rPr>
-          <w:lang w:val="en-US"/>
-        </w:rPr>
-        <w:t>Minimal system requirements</w:t>
-      </w:r>
       <w:bookmarkEnd w:id="5"/>
       <w:bookmarkEnd w:id="6"/>
       <w:bookmarkEnd w:id="7"/>
@@ -929,7 +923,6 @@
       <w:bookmarkEnd w:id="9"/>
       <w:bookmarkEnd w:id="10"/>
       <w:bookmarkEnd w:id="11"/>
-      <w:bookmarkEnd w:id="12"/>
     </w:p>
     <w:p>
       <w:pPr>
@@ -1050,18 +1043,18 @@
           <w:lang w:val="en-US"/>
         </w:rPr>
       </w:pPr>
-      <w:bookmarkStart w:id="13" w:name="__RefHeading___Toc585_35851008"/>
+      <w:bookmarkStart w:id="12" w:name="__RefHeading___Toc585_35851008"/>
+      <w:bookmarkStart w:id="13" w:name="_Toc423441770"/>
       <w:bookmarkStart w:id="14" w:name="_Toc67320118"/>
-      <w:bookmarkStart w:id="15" w:name="_Toc423441770"/>
+      <w:bookmarkEnd w:id="12"/>
+      <w:r>
+        <w:rPr>
+          <w:lang w:val="en-US"/>
+        </w:rPr>
+        <w:t>Installing Eclipse</w:t>
+      </w:r>
       <w:bookmarkEnd w:id="13"/>
-      <w:r>
-        <w:rPr>
-          <w:lang w:val="en-US"/>
-        </w:rPr>
-        <w:t>Installing Eclipse</w:t>
-      </w:r>
       <w:bookmarkEnd w:id="14"/>
-      <w:bookmarkEnd w:id="15"/>
     </w:p>
     <w:p>
       <w:pPr>
@@ -1143,20 +1136,20 @@
           <w:lang w:val="en-US"/>
         </w:rPr>
       </w:pPr>
-      <w:bookmarkStart w:id="16" w:name="__RefHeading___Toc587_35851008"/>
-      <w:bookmarkStart w:id="17" w:name="_Toc67320119"/>
-      <w:bookmarkStart w:id="18" w:name="_Toc423441771"/>
-      <w:bookmarkStart w:id="19" w:name="_Ref409507971"/>
+      <w:bookmarkStart w:id="15" w:name="__RefHeading___Toc587_35851008"/>
+      <w:bookmarkStart w:id="16" w:name="_Ref409507971"/>
+      <w:bookmarkStart w:id="17" w:name="_Toc423441771"/>
+      <w:bookmarkStart w:id="18" w:name="_Toc67320119"/>
+      <w:bookmarkEnd w:id="15"/>
+      <w:r>
+        <w:rPr>
+          <w:lang w:val="en-US"/>
+        </w:rPr>
+        <w:t>Installing the POOSL IDE plug- in</w:t>
+      </w:r>
       <w:bookmarkEnd w:id="16"/>
-      <w:r>
-        <w:rPr>
-          <w:lang w:val="en-US"/>
-        </w:rPr>
-        <w:t>Installing the POOSL IDE plug- in</w:t>
-      </w:r>
       <w:bookmarkEnd w:id="17"/>
       <w:bookmarkEnd w:id="18"/>
-      <w:bookmarkEnd w:id="19"/>
     </w:p>
     <w:p>
       <w:pPr>
@@ -1402,12 +1395,12 @@
               <wp:anchor behindDoc="0" distT="0" distB="0" distL="0" distR="0" simplePos="0" locked="0" layoutInCell="0" allowOverlap="1" relativeHeight="18">
                 <wp:simplePos x="0" y="0"/>
                 <wp:positionH relativeFrom="column">
-                  <wp:posOffset>-183515</wp:posOffset>
+                  <wp:posOffset>-182880</wp:posOffset>
                 </wp:positionH>
                 <wp:positionV relativeFrom="paragraph">
                   <wp:posOffset>1432560</wp:posOffset>
                 </wp:positionV>
-                <wp:extent cx="502920" cy="2540"/>
+                <wp:extent cx="503555" cy="3175"/>
                 <wp:effectExtent l="0" t="0" r="0" b="0"/>
                 <wp:wrapNone/>
                 <wp:docPr id="2" name="Forme libre : forme 2"/>
@@ -1418,7 +1411,7 @@
                       <wps:spPr>
                         <a:xfrm>
                           <a:off x="0" y="0"/>
-                          <a:ext cx="502200" cy="1800"/>
+                          <a:ext cx="502920" cy="1800"/>
                         </a:xfrm>
                         <a:prstGeom prst="line">
                           <a:avLst/>
@@ -1446,7 +1439,7 @@
           </mc:Choice>
           <mc:Fallback>
             <w:pict>
-              <v:line id="shape_0" from="-14.45pt,112.8pt" to="25.05pt,112.9pt" ID="Forme libre : forme 2" stroked="t" style="position:absolute">
+              <v:line id="shape_0" from="-14.4pt,112.8pt" to="25.15pt,112.9pt" ID="Forme libre : forme 2" stroked="t" style="position:absolute">
                 <v:stroke color="black" weight="38160" endarrow="block" endarrowwidth="medium" endarrowlength="medium" joinstyle="round" endcap="flat"/>
                 <v:fill o:detectmouseclick="t" on="false"/>
                 <w10:wrap type="none"/>
@@ -1632,18 +1625,18 @@
           <w:lang w:val="en-US"/>
         </w:rPr>
       </w:pPr>
-      <w:bookmarkStart w:id="20" w:name="__RefHeading___Toc589_35851008"/>
+      <w:bookmarkStart w:id="19" w:name="__RefHeading___Toc589_35851008"/>
+      <w:bookmarkStart w:id="20" w:name="_Toc423441772"/>
       <w:bookmarkStart w:id="21" w:name="_Toc67320120"/>
-      <w:bookmarkStart w:id="22" w:name="_Toc423441772"/>
+      <w:bookmarkEnd w:id="19"/>
+      <w:r>
+        <w:rPr>
+          <w:lang w:val="en-US"/>
+        </w:rPr>
+        <w:t>Updating the POOSL IDE</w:t>
+      </w:r>
       <w:bookmarkEnd w:id="20"/>
-      <w:r>
-        <w:rPr>
-          <w:lang w:val="en-US"/>
-        </w:rPr>
-        <w:t>Updating the POOSL IDE</w:t>
-      </w:r>
       <w:bookmarkEnd w:id="21"/>
-      <w:bookmarkEnd w:id="22"/>
     </w:p>
     <w:p>
       <w:pPr>
@@ -1677,10 +1670,10 @@
         <w:rPr/>
         <w:t>In Eclipse select Help -&gt; Check for Updates. If a newer version of the POOSL IDE or the simulator (Rotalumis) are available, they will appear in the list of software to update.</w:t>
       </w:r>
+      <w:bookmarkStart w:id="22" w:name="_Toc369782973"/>
       <w:bookmarkStart w:id="23" w:name="_Toc369783002"/>
-      <w:bookmarkStart w:id="24" w:name="_Toc369782973"/>
+      <w:bookmarkEnd w:id="22"/>
       <w:bookmarkEnd w:id="23"/>
-      <w:bookmarkEnd w:id="24"/>
     </w:p>
     <w:p>
       <w:pPr>
@@ -1727,18 +1720,18 @@
           <w:lang w:val="en-US"/>
         </w:rPr>
       </w:pPr>
-      <w:bookmarkStart w:id="25" w:name="__RefHeading___Toc591_35851008"/>
+      <w:bookmarkStart w:id="24" w:name="__RefHeading___Toc591_35851008"/>
+      <w:bookmarkStart w:id="25" w:name="_Toc423441773"/>
       <w:bookmarkStart w:id="26" w:name="_Toc67320121"/>
-      <w:bookmarkStart w:id="27" w:name="_Toc423441773"/>
+      <w:bookmarkEnd w:id="24"/>
+      <w:r>
+        <w:rPr>
+          <w:lang w:val="en-US"/>
+        </w:rPr>
+        <w:t>Installation problems</w:t>
+      </w:r>
       <w:bookmarkEnd w:id="25"/>
-      <w:r>
-        <w:rPr>
-          <w:lang w:val="en-US"/>
-        </w:rPr>
-        <w:t>Installation problems</w:t>
-      </w:r>
       <w:bookmarkEnd w:id="26"/>
-      <w:bookmarkEnd w:id="27"/>
     </w:p>
     <w:p>
       <w:pPr>
@@ -1849,18 +1842,18 @@
           <w:lang w:val="en-US"/>
         </w:rPr>
       </w:pPr>
-      <w:bookmarkStart w:id="28" w:name="__RefHeading___Toc593_35851008"/>
+      <w:bookmarkStart w:id="27" w:name="__RefHeading___Toc593_35851008"/>
+      <w:bookmarkStart w:id="28" w:name="_Toc423441774"/>
       <w:bookmarkStart w:id="29" w:name="_Toc67320122"/>
-      <w:bookmarkStart w:id="30" w:name="_Toc423441774"/>
+      <w:bookmarkEnd w:id="27"/>
+      <w:r>
+        <w:rPr>
+          <w:lang w:val="en-US"/>
+        </w:rPr>
+        <w:t>Test your installation using the examples</w:t>
+      </w:r>
       <w:bookmarkEnd w:id="28"/>
-      <w:r>
-        <w:rPr>
-          <w:lang w:val="en-US"/>
-        </w:rPr>
-        <w:t>Test your installation using the examples</w:t>
-      </w:r>
       <w:bookmarkEnd w:id="29"/>
-      <w:bookmarkEnd w:id="30"/>
     </w:p>
     <w:p>
       <w:pPr>
@@ -1887,24 +1880,24 @@
           <w:lang w:val="en-US"/>
         </w:rPr>
       </w:pPr>
-      <w:bookmarkStart w:id="31" w:name="__RefHeading___Toc595_35851008"/>
-      <w:bookmarkStart w:id="32" w:name="_Toc67320124"/>
-      <w:bookmarkStart w:id="33" w:name="_Toc423441776"/>
+      <w:bookmarkStart w:id="30" w:name="__RefHeading___Toc595_35851008"/>
+      <w:bookmarkStart w:id="31" w:name="_Toc67320124"/>
+      <w:bookmarkStart w:id="32" w:name="_Toc423441776"/>
+      <w:bookmarkEnd w:id="30"/>
+      <w:r>
+        <w:rPr>
+          <w:lang w:val="en-US"/>
+        </w:rPr>
+        <w:t>Import the example and library POOSL project</w:t>
+      </w:r>
+      <w:bookmarkEnd w:id="32"/>
+      <w:r>
+        <w:rPr>
+          <w:lang w:val="en-US"/>
+        </w:rPr>
+        <w:t>s</w:t>
+      </w:r>
       <w:bookmarkEnd w:id="31"/>
-      <w:r>
-        <w:rPr>
-          <w:lang w:val="en-US"/>
-        </w:rPr>
-        <w:t>Import the example and library POOSL project</w:t>
-      </w:r>
-      <w:bookmarkEnd w:id="33"/>
-      <w:r>
-        <w:rPr>
-          <w:lang w:val="en-US"/>
-        </w:rPr>
-        <w:t>s</w:t>
-      </w:r>
-      <w:bookmarkEnd w:id="32"/>
     </w:p>
     <w:p>
       <w:pPr>
@@ -1978,18 +1971,18 @@
           <w:lang w:val="en-US"/>
         </w:rPr>
       </w:pPr>
-      <w:bookmarkStart w:id="34" w:name="__RefHeading___Toc597_35851008"/>
+      <w:bookmarkStart w:id="33" w:name="__RefHeading___Toc597_35851008"/>
+      <w:bookmarkStart w:id="34" w:name="_Toc423441777"/>
       <w:bookmarkStart w:id="35" w:name="_Toc67320125"/>
-      <w:bookmarkStart w:id="36" w:name="_Toc423441777"/>
+      <w:bookmarkEnd w:id="33"/>
+      <w:r>
+        <w:rPr>
+          <w:lang w:val="en-US"/>
+        </w:rPr>
+        <w:t>Test your installation using an example</w:t>
+      </w:r>
       <w:bookmarkEnd w:id="34"/>
-      <w:r>
-        <w:rPr>
-          <w:lang w:val="en-US"/>
-        </w:rPr>
-        <w:t>Test your installation using an example</w:t>
-      </w:r>
       <w:bookmarkEnd w:id="35"/>
-      <w:bookmarkEnd w:id="36"/>
     </w:p>
     <w:p>
       <w:pPr>
@@ -2029,9 +2022,9 @@
             <wp:wrapTight wrapText="bothSides">
               <wp:wrapPolygon edited="0">
                 <wp:start x="-84" y="0"/>
-                <wp:lineTo x="-84" y="21325"/>
-                <wp:lineTo x="21514" y="21325"/>
-                <wp:lineTo x="21514" y="0"/>
+                <wp:lineTo x="-84" y="21297"/>
+                <wp:lineTo x="21493" y="21297"/>
+                <wp:lineTo x="21493" y="0"/>
                 <wp:lineTo x="-84" y="0"/>
               </wp:wrapPolygon>
             </wp:wrapTight>
@@ -2111,9 +2104,9 @@
             <wp:wrapTight wrapText="bothSides">
               <wp:wrapPolygon edited="0">
                 <wp:start x="-122" y="0"/>
-                <wp:lineTo x="-122" y="21438"/>
-                <wp:lineTo x="21566" y="21438"/>
-                <wp:lineTo x="21566" y="0"/>
+                <wp:lineTo x="-122" y="21434"/>
+                <wp:lineTo x="21563" y="21434"/>
+                <wp:lineTo x="21563" y="0"/>
                 <wp:lineTo x="-122" y="0"/>
               </wp:wrapPolygon>
             </wp:wrapTight>
@@ -2475,7 +2468,7 @@
                 <wp:positionV relativeFrom="paragraph">
                   <wp:posOffset>760730</wp:posOffset>
                 </wp:positionV>
-                <wp:extent cx="575310" cy="329565"/>
+                <wp:extent cx="575945" cy="330200"/>
                 <wp:effectExtent l="0" t="0" r="0" b="0"/>
                 <wp:wrapNone/>
                 <wp:docPr id="7" name="Forme libre : forme 9"/>
@@ -2486,7 +2479,7 @@
                       <wps:spPr>
                         <a:xfrm flipV="1">
                           <a:off x="0" y="0"/>
-                          <a:ext cx="574200" cy="329040"/>
+                          <a:ext cx="575280" cy="329400"/>
                         </a:xfrm>
                         <a:prstGeom prst="line">
                           <a:avLst/>
@@ -2514,7 +2507,7 @@
           </mc:Choice>
           <mc:Fallback>
             <w:pict>
-              <v:line id="shape_0" from="82.85pt,59.9pt" to="128pt,85.75pt" ID="Forme libre : forme 9" stroked="t" style="position:absolute;flip:y">
+              <v:line id="shape_0" from="82.85pt,59.9pt" to="128.1pt,85.8pt" ID="Forme libre : forme 9" stroked="t" style="position:absolute;flip:y">
                 <v:stroke color="#4e6128" weight="63360" endarrow="open" endarrowwidth="medium" endarrowlength="medium" joinstyle="round" endcap="flat"/>
                 <v:fill o:detectmouseclick="t" on="false"/>
                 <w10:wrap type="none"/>
@@ -2533,7 +2526,7 @@
                 <wp:positionV relativeFrom="paragraph">
                   <wp:posOffset>760730</wp:posOffset>
                 </wp:positionV>
-                <wp:extent cx="574675" cy="328930"/>
+                <wp:extent cx="575945" cy="329565"/>
                 <wp:effectExtent l="0" t="0" r="0" b="0"/>
                 <wp:wrapNone/>
                 <wp:docPr id="8" name="Forme libre : forme 10"/>
@@ -2544,7 +2537,7 @@
                       <wps:spPr>
                         <a:xfrm flipH="1" flipV="1">
                           <a:off x="0" y="0"/>
-                          <a:ext cx="574200" cy="328320"/>
+                          <a:ext cx="574560" cy="329040"/>
                         </a:xfrm>
                         <a:prstGeom prst="line">
                           <a:avLst/>
@@ -2572,7 +2565,7 @@
           </mc:Choice>
           <mc:Fallback>
             <w:pict>
-              <v:line id="shape_0" from="193.7pt,59.9pt" to="238.85pt,85.7pt" ID="Forme libre : forme 10" stroked="t" style="position:absolute;flip:xy">
+              <v:line id="shape_0" from="193.7pt,59.9pt" to="238.9pt,85.75pt" ID="Forme libre : forme 10" stroked="t" style="position:absolute;flip:xy">
                 <v:stroke color="red" weight="63360" endarrow="open" endarrowwidth="medium" endarrowlength="medium" joinstyle="round" endcap="flat"/>
                 <v:fill o:detectmouseclick="t" on="false"/>
                 <w10:wrap type="none"/>
@@ -2657,11 +2650,11 @@
             <wp:effectExtent l="0" t="0" r="0" b="0"/>
             <wp:wrapTight wrapText="bothSides">
               <wp:wrapPolygon edited="0">
-                <wp:start x="-2068" y="0"/>
-                <wp:lineTo x="-2068" y="19297"/>
-                <wp:lineTo x="21103" y="19297"/>
-                <wp:lineTo x="21103" y="0"/>
-                <wp:lineTo x="-2068" y="0"/>
+                <wp:start x="-2033" y="0"/>
+                <wp:lineTo x="-2033" y="19200"/>
+                <wp:lineTo x="21032" y="19200"/>
+                <wp:lineTo x="21032" y="0"/>
+                <wp:lineTo x="-2033" y="0"/>
               </wp:wrapPolygon>
             </wp:wrapTight>
             <wp:docPr id="10" name="Picture 19" descr="Editlogo.PNG"/>
@@ -2716,8 +2709,8 @@
           <w:lang w:val="en-US"/>
         </w:rPr>
       </w:pPr>
-      <w:bookmarkStart w:id="37" w:name="__RefHeading___Toc599_35851008"/>
-      <w:bookmarkEnd w:id="37"/>
+      <w:bookmarkStart w:id="36" w:name="__RefHeading___Toc599_35851008"/>
+      <w:bookmarkEnd w:id="36"/>
       <w:r>
         <w:drawing>
           <wp:anchor behindDoc="0" distT="0" distB="0" distL="114300" distR="114300" simplePos="0" locked="0" layoutInCell="0" allowOverlap="1" relativeHeight="12">
@@ -2814,14 +2807,14 @@
         <w:rPr/>
         <w:t>Us</w:t>
       </w:r>
+      <w:bookmarkStart w:id="37" w:name="_Toc423441778"/>
       <w:bookmarkStart w:id="38" w:name="_Toc67320126"/>
-      <w:bookmarkStart w:id="39" w:name="_Toc423441778"/>
       <w:r>
         <w:rPr/>
         <w:t>er manual</w:t>
       </w:r>
+      <w:bookmarkEnd w:id="37"/>
       <w:bookmarkEnd w:id="38"/>
-      <w:bookmarkEnd w:id="39"/>
     </w:p>
     <w:p>
       <w:pPr>
@@ -2874,7 +2867,7 @@
                   </pic:nvPicPr>
                   <pic:blipFill>
                     <a:blip r:embed="rId15"/>
-                    <a:srcRect l="0" t="30251" r="79943" b="55157"/>
+                    <a:srcRect l="0" t="30251" r="79954" b="55167"/>
                     <a:stretch>
                       <a:fillRect/>
                     </a:stretch>
@@ -3049,18 +3042,18 @@
           <w:lang w:val="en-US"/>
         </w:rPr>
       </w:pPr>
-      <w:bookmarkStart w:id="40" w:name="__RefHeading___Toc601_35851008"/>
+      <w:bookmarkStart w:id="39" w:name="__RefHeading___Toc601_35851008"/>
+      <w:bookmarkStart w:id="40" w:name="_Toc423441779"/>
       <w:bookmarkStart w:id="41" w:name="_Toc67320127"/>
-      <w:bookmarkStart w:id="42" w:name="_Toc423441779"/>
+      <w:bookmarkEnd w:id="39"/>
+      <w:r>
+        <w:rPr>
+          <w:lang w:val="en-US"/>
+        </w:rPr>
+        <w:t>FAQ</w:t>
+      </w:r>
       <w:bookmarkEnd w:id="40"/>
-      <w:r>
-        <w:rPr>
-          <w:lang w:val="en-US"/>
-        </w:rPr>
-        <w:t>FAQ</w:t>
-      </w:r>
       <w:bookmarkEnd w:id="41"/>
-      <w:bookmarkEnd w:id="42"/>
     </w:p>
     <w:p>
       <w:pPr>
@@ -3073,18 +3066,18 @@
           <w:lang w:val="en-US"/>
         </w:rPr>
       </w:pPr>
-      <w:bookmarkStart w:id="43" w:name="__RefHeading___Toc603_35851008"/>
+      <w:bookmarkStart w:id="42" w:name="__RefHeading___Toc603_35851008"/>
+      <w:bookmarkStart w:id="43" w:name="_Toc423441780"/>
       <w:bookmarkStart w:id="44" w:name="_Toc67320128"/>
-      <w:bookmarkStart w:id="45" w:name="_Toc423441780"/>
+      <w:bookmarkEnd w:id="42"/>
+      <w:r>
+        <w:rPr>
+          <w:lang w:val="en-US"/>
+        </w:rPr>
+        <w:t>&lt;CTRL&gt;-&lt;SPACE&gt; does not work.</w:t>
+      </w:r>
       <w:bookmarkEnd w:id="43"/>
-      <w:r>
-        <w:rPr>
-          <w:lang w:val="en-US"/>
-        </w:rPr>
-        <w:t>&lt;CTRL&gt;-&lt;SPACE&gt; does not work.</w:t>
-      </w:r>
       <w:bookmarkEnd w:id="44"/>
-      <w:bookmarkEnd w:id="45"/>
     </w:p>
     <w:p>
       <w:pPr>
@@ -3195,18 +3188,18 @@
           <w:lang w:val="en-US"/>
         </w:rPr>
       </w:pPr>
-      <w:bookmarkStart w:id="46" w:name="__RefHeading___Toc605_35851008"/>
+      <w:bookmarkStart w:id="45" w:name="__RefHeading___Toc605_35851008"/>
+      <w:bookmarkStart w:id="46" w:name="_Toc423441781"/>
       <w:bookmarkStart w:id="47" w:name="_Toc67320129"/>
-      <w:bookmarkStart w:id="48" w:name="_Toc423441781"/>
+      <w:bookmarkEnd w:id="45"/>
+      <w:r>
+        <w:rPr>
+          <w:lang w:val="en-US"/>
+        </w:rPr>
+        <w:t>Internal null pointer exception when trying to run/debug a model.</w:t>
+      </w:r>
       <w:bookmarkEnd w:id="46"/>
-      <w:r>
-        <w:rPr>
-          <w:lang w:val="en-US"/>
-        </w:rPr>
-        <w:t>Internal null pointer exception when trying to run/debug a model.</w:t>
-      </w:r>
       <w:bookmarkEnd w:id="47"/>
-      <w:bookmarkEnd w:id="48"/>
     </w:p>
     <w:p>
       <w:pPr>
@@ -3298,20 +3291,20 @@
           <w:lang w:val="en-US"/>
         </w:rPr>
       </w:pPr>
-      <w:bookmarkStart w:id="49" w:name="__RefHeading___Toc607_35851008"/>
-      <w:bookmarkStart w:id="50" w:name="_Toc67320130"/>
-      <w:bookmarkStart w:id="51" w:name="_Toc423441782"/>
-      <w:bookmarkStart w:id="52" w:name="_Ref409510117"/>
+      <w:bookmarkStart w:id="48" w:name="__RefHeading___Toc607_35851008"/>
+      <w:bookmarkStart w:id="49" w:name="_Ref409510117"/>
+      <w:bookmarkStart w:id="50" w:name="_Toc423441782"/>
+      <w:bookmarkStart w:id="51" w:name="_Toc67320130"/>
+      <w:bookmarkEnd w:id="48"/>
+      <w:r>
+        <w:rPr>
+          <w:lang w:val="en-US"/>
+        </w:rPr>
+        <w:t>Cannot complete the install because of a conflicting dependency.</w:t>
+      </w:r>
       <w:bookmarkEnd w:id="49"/>
-      <w:r>
-        <w:rPr>
-          <w:lang w:val="en-US"/>
-        </w:rPr>
-        <w:t>Cannot complete the install because of a conflicting dependency.</w:t>
-      </w:r>
       <w:bookmarkEnd w:id="50"/>
       <w:bookmarkEnd w:id="51"/>
-      <w:bookmarkEnd w:id="52"/>
     </w:p>
     <w:p>
       <w:pPr>
@@ -3403,22 +3396,22 @@
           <w:lang w:val="en-US"/>
         </w:rPr>
       </w:pPr>
-      <w:bookmarkStart w:id="53" w:name="__RefHeading___Toc609_35851008"/>
-      <w:bookmarkStart w:id="54" w:name="_Toc67320131"/>
-      <w:bookmarkStart w:id="55" w:name="_Toc423441783"/>
-      <w:bookmarkStart w:id="56" w:name="_Ref409507945"/>
-      <w:bookmarkStart w:id="57" w:name="_An_error_occurred"/>
+      <w:bookmarkStart w:id="52" w:name="__RefHeading___Toc609_35851008"/>
+      <w:bookmarkStart w:id="53" w:name="_Ref409507945"/>
+      <w:bookmarkStart w:id="54" w:name="_Toc423441783"/>
+      <w:bookmarkStart w:id="55" w:name="_Toc67320131"/>
+      <w:bookmarkStart w:id="56" w:name="_An_error_occurred"/>
+      <w:bookmarkEnd w:id="52"/>
+      <w:bookmarkEnd w:id="56"/>
+      <w:r>
+        <w:rPr>
+          <w:lang w:val="en-US"/>
+        </w:rPr>
+        <w:t>An error occurred while collecting items to be installed</w:t>
+      </w:r>
       <w:bookmarkEnd w:id="53"/>
-      <w:bookmarkEnd w:id="57"/>
-      <w:r>
-        <w:rPr>
-          <w:lang w:val="en-US"/>
-        </w:rPr>
-        <w:t>An error occurred while collecting items to be installed</w:t>
-      </w:r>
       <w:bookmarkEnd w:id="54"/>
       <w:bookmarkEnd w:id="55"/>
-      <w:bookmarkEnd w:id="56"/>
     </w:p>
     <w:p>
       <w:pPr>
@@ -3597,12 +3590,12 @@
               <wp:anchor behindDoc="0" distT="0" distB="0" distL="0" distR="0" simplePos="0" locked="0" layoutInCell="0" allowOverlap="1" relativeHeight="13">
                 <wp:simplePos x="0" y="0"/>
                 <wp:positionH relativeFrom="column">
-                  <wp:posOffset>4862195</wp:posOffset>
+                  <wp:posOffset>4859655</wp:posOffset>
                 </wp:positionH>
                 <wp:positionV relativeFrom="paragraph">
                   <wp:posOffset>40005</wp:posOffset>
                 </wp:positionV>
-                <wp:extent cx="1905" cy="831215"/>
+                <wp:extent cx="6350" cy="278130"/>
                 <wp:effectExtent l="0" t="0" r="0" b="0"/>
                 <wp:wrapNone/>
                 <wp:docPr id="15" name="Forme libre : forme 18"/>
@@ -3613,7 +3606,7 @@
                       <wps:spPr>
                         <a:xfrm>
                           <a:off x="0" y="0"/>
-                          <a:ext cx="3960" cy="554400"/>
+                          <a:ext cx="7560" cy="831240"/>
                         </a:xfrm>
                         <a:prstGeom prst="line">
                           <a:avLst/>
@@ -3641,7 +3634,7 @@
           </mc:Choice>
           <mc:Fallback>
             <w:pict>
-              <v:line id="shape_0" from="382.85pt,3.15pt" to="383.1pt,46.75pt" ID="Forme libre : forme 18" stroked="t" style="position:absolute">
+              <v:line id="shape_0" from="382.65pt,3.15pt" to="383.2pt,68.55pt" ID="Forme libre : forme 18" stroked="t" style="position:absolute">
                 <v:stroke color="black" weight="38160" endarrow="block" endarrowwidth="medium" endarrowlength="medium" joinstyle="round" endcap="flat"/>
                 <v:fill o:detectmouseclick="t" on="false"/>
                 <w10:wrap type="none"/>
@@ -3970,9 +3963,9 @@
           <w:lang w:val="en-US"/>
         </w:rPr>
       </w:pPr>
-      <w:bookmarkStart w:id="58" w:name="__RefHeading___Toc611_35851008"/>
-      <w:bookmarkStart w:id="59" w:name="_Toc67320132"/>
-      <w:bookmarkEnd w:id="58"/>
+      <w:bookmarkStart w:id="57" w:name="__RefHeading___Toc611_35851008"/>
+      <w:bookmarkStart w:id="58" w:name="_Toc67320132"/>
+      <w:bookmarkEnd w:id="57"/>
       <w:r>
         <mc:AlternateContent>
           <mc:Choice Requires="wps">
@@ -3980,12 +3973,12 @@
               <wp:anchor behindDoc="0" distT="0" distB="0" distL="0" distR="0" simplePos="0" locked="0" layoutInCell="0" allowOverlap="1" relativeHeight="11">
                 <wp:simplePos x="0" y="0"/>
                 <wp:positionH relativeFrom="column">
-                  <wp:posOffset>-1511935</wp:posOffset>
+                  <wp:posOffset>-1511300</wp:posOffset>
                 </wp:positionH>
                 <wp:positionV relativeFrom="paragraph">
                   <wp:posOffset>747395</wp:posOffset>
                 </wp:positionV>
-                <wp:extent cx="502920" cy="2540"/>
+                <wp:extent cx="503555" cy="3175"/>
                 <wp:effectExtent l="0" t="0" r="0" b="0"/>
                 <wp:wrapNone/>
                 <wp:docPr id="19" name="Forme libre : forme 21"/>
@@ -3996,7 +3989,7 @@
                       <wps:spPr>
                         <a:xfrm>
                           <a:off x="0" y="0"/>
-                          <a:ext cx="502200" cy="1800"/>
+                          <a:ext cx="502920" cy="1800"/>
                         </a:xfrm>
                         <a:prstGeom prst="line">
                           <a:avLst/>
@@ -4024,7 +4017,7 @@
           </mc:Choice>
           <mc:Fallback>
             <w:pict>
-              <v:line id="shape_0" from="-119.05pt,58.85pt" to="-79.55pt,58.95pt" ID="Forme libre : forme 21" stroked="t" style="position:absolute">
+              <v:line id="shape_0" from="-119pt,58.85pt" to="-79.45pt,58.95pt" ID="Forme libre : forme 21" stroked="t" style="position:absolute">
                 <v:stroke color="black" weight="38160" endarrow="block" endarrowwidth="medium" endarrowlength="medium" joinstyle="round" endcap="flat"/>
                 <v:fill o:detectmouseclick="t" on="false"/>
                 <w10:wrap type="none"/>
@@ -4039,15 +4032,15 @@
         </w:rPr>
         <w:t xml:space="preserve"> </w:t>
       </w:r>
-      <w:bookmarkStart w:id="60" w:name="_Toc423441784"/>
+      <w:bookmarkStart w:id="59" w:name="_Toc423441784"/>
       <w:r>
         <w:rPr>
           <w:lang w:val="en-US"/>
         </w:rPr>
         <w:t>Something doesn’t (seem to) work.</w:t>
       </w:r>
+      <w:bookmarkEnd w:id="58"/>
       <w:bookmarkEnd w:id="59"/>
-      <w:bookmarkEnd w:id="60"/>
     </w:p>
     <w:p>
       <w:pPr>
@@ -4318,18 +4311,18 @@
           <w:lang w:val="en-US"/>
         </w:rPr>
       </w:pPr>
-      <w:bookmarkStart w:id="61" w:name="__RefHeading___Toc613_35851008"/>
+      <w:bookmarkStart w:id="60" w:name="__RefHeading___Toc613_35851008"/>
+      <w:bookmarkStart w:id="61" w:name="_Toc423441785"/>
       <w:bookmarkStart w:id="62" w:name="_Toc67320133"/>
-      <w:bookmarkStart w:id="63" w:name="_Toc423441785"/>
+      <w:bookmarkEnd w:id="60"/>
+      <w:r>
+        <w:rPr>
+          <w:lang w:val="en-US"/>
+        </w:rPr>
+        <w:t>The installation could not be completed as requested</w:t>
+      </w:r>
       <w:bookmarkEnd w:id="61"/>
-      <w:r>
-        <w:rPr>
-          <w:lang w:val="en-US"/>
-        </w:rPr>
-        <w:t>The installation could not be completed as requested</w:t>
-      </w:r>
       <w:bookmarkEnd w:id="62"/>
-      <w:bookmarkEnd w:id="63"/>
       <w:r>
         <w:rPr>
           <w:lang w:val="en-US"/>
@@ -4598,22 +4591,22 @@
           <w:lang w:val="en-US"/>
         </w:rPr>
       </w:pPr>
-      <w:bookmarkStart w:id="64" w:name="__RefHeading___Toc615_35851008"/>
-      <w:bookmarkStart w:id="65" w:name="_Toc67320134"/>
+      <w:bookmarkStart w:id="63" w:name="__RefHeading___Toc615_35851008"/>
+      <w:bookmarkStart w:id="64" w:name="_Toc67320134"/>
+      <w:bookmarkEnd w:id="63"/>
+      <w:r>
+        <w:rPr>
+          <w:lang w:val="en-US"/>
+        </w:rPr>
+        <w:t>“</w:t>
+      </w:r>
+      <w:r>
+        <w:rPr>
+          <w:lang w:val="en-US"/>
+        </w:rPr>
+        <w:t>The system cannot find the path specified” when running a model</w:t>
+      </w:r>
       <w:bookmarkEnd w:id="64"/>
-      <w:r>
-        <w:rPr>
-          <w:lang w:val="en-US"/>
-        </w:rPr>
-        <w:t>“</w:t>
-      </w:r>
-      <w:r>
-        <w:rPr>
-          <w:lang w:val="en-US"/>
-        </w:rPr>
-        <w:t>The system cannot find the path specified” when running a model</w:t>
-      </w:r>
-      <w:bookmarkEnd w:id="65"/>
     </w:p>
     <w:p>
       <w:pPr>

</xml_diff>